<commit_message>
format change and name, dob alignment
</commit_message>
<xml_diff>
--- a/iMOM/Resources/Images.docx
+++ b/iMOM/Resources/Images.docx
@@ -4312,8 +4312,8 @@
                 <wp:positionV relativeFrom="paragraph">
                   <wp:posOffset>280247</wp:posOffset>
                 </wp:positionV>
-                <wp:extent cx="2827867" cy="5435600"/>
-                <wp:effectExtent l="0" t="0" r="10795" b="12700"/>
+                <wp:extent cx="4114800" cy="6976533"/>
+                <wp:effectExtent l="0" t="0" r="19050" b="15240"/>
                 <wp:wrapNone/>
                 <wp:docPr id="46" name="Rectangle 46"/>
                 <wp:cNvGraphicFramePr/>
@@ -4324,7 +4324,7 @@
                       <wps:spPr>
                         <a:xfrm>
                           <a:off x="0" y="0"/>
-                          <a:ext cx="2827867" cy="5435600"/>
+                          <a:ext cx="4114800" cy="6976533"/>
                         </a:xfrm>
                         <a:prstGeom prst="rect">
                           <a:avLst/>
@@ -4445,7 +4445,7 @@
           </mc:Choice>
           <mc:Fallback>
             <w:pict>
-              <v:rect w14:anchorId="73CB4866" id="Rectangle 46" o:spid="_x0000_s1040" style="position:absolute;margin-left:0;margin-top:22.05pt;width:222.65pt;height:428pt;z-index:-251629568;visibility:visible;mso-wrap-style:square;mso-width-percent:0;mso-height-percent:0;mso-wrap-distance-left:9pt;mso-wrap-distance-top:0;mso-wrap-distance-right:9pt;mso-wrap-distance-bottom:0;mso-position-horizontal:left;mso-position-horizontal-relative:margin;mso-position-vertical:absolute;mso-position-vertical-relative:text;mso-width-percent:0;mso-height-percent:0;mso-width-relative:margin;mso-height-relative:margin;v-text-anchor:middle" o:gfxdata="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" fillcolor="white [20]" strokecolor="#1f4d78 [1604]" strokeweight="1pt">
+              <v:rect w14:anchorId="73CB4866" id="Rectangle 46" o:spid="_x0000_s1040" style="position:absolute;margin-left:0;margin-top:22.05pt;width:324pt;height:549.35pt;z-index:-251629568;visibility:visible;mso-wrap-style:square;mso-width-percent:0;mso-height-percent:0;mso-wrap-distance-left:9pt;mso-wrap-distance-top:0;mso-wrap-distance-right:9pt;mso-wrap-distance-bottom:0;mso-position-horizontal:left;mso-position-horizontal-relative:margin;mso-position-vertical:absolute;mso-position-vertical-relative:text;mso-width-percent:0;mso-height-percent:0;mso-width-relative:margin;mso-height-relative:margin;v-text-anchor:middle" o:gfxdata="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" fillcolor="white [20]" strokecolor="#1f4d78 [1604]" strokeweight="1pt">
                 <v:fill color2="#5b9bd5 [3204]" rotate="t" focusposition=".5,-52429f" focussize="" colors="0 white;22938f white;1 #5b9bd5" focus="100%" type="gradientRadial"/>
                 <v:textbox>
                   <w:txbxContent>
@@ -4508,10 +4508,11 @@
         </mc:AlternateContent>
       </w:r>
     </w:p>
+    <w:p/>
     <w:tbl>
       <w:tblPr>
         <w:tblStyle w:val="TableGrid"/>
-        <w:tblpPr w:leftFromText="180" w:rightFromText="180" w:vertAnchor="text" w:horzAnchor="margin" w:tblpY="158"/>
+        <w:tblpPr w:leftFromText="180" w:rightFromText="180" w:vertAnchor="text" w:horzAnchor="page" w:tblpX="1908" w:tblpY="228"/>
         <w:tblW w:w="0" w:type="auto"/>
         <w:tblBorders>
           <w:top w:val="none" w:sz="0" w:space="0" w:color="auto"/>
@@ -4557,7 +4558,7 @@
               <w:t>Name:</w:t>
             </w:r>
             <w:r>
-              <w:t xml:space="preserve"> Gina Gervae</w:t>
+              <w:t xml:space="preserve"> Gina Gardoni</w:t>
             </w:r>
           </w:p>
         </w:tc>
@@ -4575,7 +4576,7 @@
               <w:t>Date Of Birth:</w:t>
             </w:r>
             <w:r>
-              <w:t xml:space="preserve"> 3/11/1985</w:t>
+              <w:t xml:space="preserve"> 3/11/1987</w:t>
             </w:r>
           </w:p>
           <w:p>
@@ -4608,7 +4609,6 @@
             </w:r>
             <w:r>
               <w:rPr>
-                <w:b/>
                 <w:color w:val="FF0000"/>
               </w:rPr>
               <w:t>Penicillin</w:t>
@@ -4635,10 +4635,33 @@
             </w:r>
             <w:r>
               <w:rPr>
-                <w:b/>
                 <w:color w:val="FF0000"/>
               </w:rPr>
-              <w:t>Twins, Hypertension, Diabetes</w:t>
+              <w:t>Twin</w:t>
+            </w:r>
+            <w:r>
+              <w:rPr>
+                <w:color w:val="FF0000"/>
+              </w:rPr>
+              <w:t>-T</w:t>
+            </w:r>
+            <w:r>
+              <w:rPr>
+                <w:color w:val="FF0000"/>
+              </w:rPr>
+              <w:t xml:space="preserve">win </w:t>
+            </w:r>
+            <w:r>
+              <w:rPr>
+                <w:color w:val="FF0000"/>
+              </w:rPr>
+              <w:t>T</w:t>
+            </w:r>
+            <w:r>
+              <w:rPr>
+                <w:color w:val="FF0000"/>
+              </w:rPr>
+              <w:t>ransfusion</w:t>
             </w:r>
           </w:p>
         </w:tc>
@@ -4686,13 +4709,11 @@
     </w:tbl>
     <w:p/>
     <w:p/>
+    <w:p/>
     <w:p>
       <w:bookmarkStart w:id="0" w:name="_GoBack"/>
       <w:bookmarkEnd w:id="0"/>
     </w:p>
-    <w:p/>
-    <w:p/>
-    <w:p/>
     <w:p/>
     <w:sectPr>
       <w:pgSz w:w="12240" w:h="15840"/>

</xml_diff>